<commit_message>
Include new version of new_tutorial.docx file
</commit_message>
<xml_diff>
--- a/docx-style-converter/new_tutorial.docx
+++ b/docx-style-converter/new_tutorial.docx
@@ -68635,7 +68635,7 @@
       <w:rFonts w:ascii="Arial" w:hAnsi="Arial" w:cs="Arial"/>
       <w:b/>
       <w:bCs/>
-      <w:sz w:val="24"/>
+      <w:sz w:val="32"/>
       <w:szCs w:val="24"/>
     </w:rPr>
   </w:style>
@@ -68655,10 +68655,11 @@
       <w:outlineLvl w:val="2"/>
     </w:pPr>
     <w:rPr>
-      <w:rFonts w:asciiTheme="majorHAnsi" w:eastAsiaTheme="majorEastAsia" w:hAnsiTheme="majorHAnsi" w:cstheme="majorBidi"/>
+      <w:rFonts w:asciiTheme="majorHAnsi" w:eastAsiaTheme="majorEastAsia" w:hAnsiTheme="majorHAnsi" w:cstheme="majorBidi" w:ascii="Cambria" w:hAnsi="Cambria"/>
       <w:b/>
       <w:bCs/>
       <w:color w:val="4F81BD" w:themeColor="accent1"/>
+      <w:sz w:val="24"/>
     </w:rPr>
   </w:style>
   <w:style w:type="paragraph" w:styleId="Heading4">

</xml_diff>